<commit_message>
network perimeter IN PROGRESS
</commit_message>
<xml_diff>
--- a/Fall 2025/CYBR3010 Cybersecurity Foundations/Assignments/7 Network Perimeter Lab/Network Perimeter Lab - Arr Domingo.docx
+++ b/Fall 2025/CYBR3010 Cybersecurity Foundations/Assignments/7 Network Perimeter Lab/Network Perimeter Lab - Arr Domingo.docx
@@ -245,8 +245,18 @@
           <w:sz w:val="28"/>
           <w:szCs w:val="28"/>
         </w:rPr>
-        <w:t>Sam El-Awour</w:t>
-      </w:r>
+        <w:t>Sam El-</w:t>
+      </w:r>
+      <w:proofErr w:type="spellStart"/>
+      <w:r>
+        <w:rPr>
+          <w:rFonts w:cstheme="minorHAnsi"/>
+          <w:sz w:val="28"/>
+          <w:szCs w:val="28"/>
+        </w:rPr>
+        <w:t>Awour</w:t>
+      </w:r>
+      <w:proofErr w:type="spellEnd"/>
     </w:p>
     <w:sdt>
       <w:sdtPr>
@@ -2341,7 +2351,27 @@
           <w:szCs w:val="24"/>
           <w:lang w:val="en-US"/>
         </w:rPr>
-        <w:t xml:space="preserve"> which consist of virtual firewall, Windows server virtual machine with AD DS role installed, virtual network switch, and three client virtual machines representing different departments</w:t>
+        <w:t xml:space="preserve"> which </w:t>
+      </w:r>
+      <w:proofErr w:type="gramStart"/>
+      <w:r>
+        <w:rPr>
+          <w:rFonts w:cstheme="minorHAnsi"/>
+          <w:sz w:val="24"/>
+          <w:szCs w:val="24"/>
+          <w:lang w:val="en-US"/>
+        </w:rPr>
+        <w:t>consist</w:t>
+      </w:r>
+      <w:proofErr w:type="gramEnd"/>
+      <w:r>
+        <w:rPr>
+          <w:rFonts w:cstheme="minorHAnsi"/>
+          <w:sz w:val="24"/>
+          <w:szCs w:val="24"/>
+          <w:lang w:val="en-US"/>
+        </w:rPr>
+        <w:t xml:space="preserve"> of virtual firewall, Windows server virtual machine with AD DS role installed, virtual network switch, and three client virtual machines representing different departments</w:t>
       </w:r>
       <w:r>
         <w:rPr>
@@ -2426,6 +2456,7 @@
         <w:rPr>
           <w:sz w:val="24"/>
           <w:szCs w:val="24"/>
+          <w:highlight w:val="yellow"/>
         </w:rPr>
         <w:t xml:space="preserve">Figure </w:t>
       </w:r>
@@ -2433,6 +2464,7 @@
         <w:rPr>
           <w:sz w:val="24"/>
           <w:szCs w:val="24"/>
+          <w:highlight w:val="yellow"/>
         </w:rPr>
         <w:fldChar w:fldCharType="begin"/>
       </w:r>
@@ -2440,6 +2472,7 @@
         <w:rPr>
           <w:sz w:val="24"/>
           <w:szCs w:val="24"/>
+          <w:highlight w:val="yellow"/>
         </w:rPr>
         <w:instrText xml:space="preserve"> SEQ Figure \* ARABIC </w:instrText>
       </w:r>
@@ -2447,6 +2480,7 @@
         <w:rPr>
           <w:sz w:val="24"/>
           <w:szCs w:val="24"/>
+          <w:highlight w:val="yellow"/>
         </w:rPr>
         <w:fldChar w:fldCharType="separate"/>
       </w:r>
@@ -2455,6 +2489,7 @@
           <w:noProof/>
           <w:sz w:val="24"/>
           <w:szCs w:val="24"/>
+          <w:highlight w:val="yellow"/>
         </w:rPr>
         <w:t>1</w:t>
       </w:r>
@@ -2462,6 +2497,7 @@
         <w:rPr>
           <w:sz w:val="24"/>
           <w:szCs w:val="24"/>
+          <w:highlight w:val="yellow"/>
         </w:rPr>
         <w:fldChar w:fldCharType="end"/>
       </w:r>
@@ -2469,15 +2505,16 @@
         <w:rPr>
           <w:sz w:val="24"/>
           <w:szCs w:val="24"/>
-        </w:rPr>
-        <w:t>.</w:t>
-      </w:r>
-      <w:r>
-        <w:rPr>
-          <w:sz w:val="24"/>
-          <w:szCs w:val="24"/>
-        </w:rPr>
-        <w:t xml:space="preserve"> Network diagram of network perimeter lab.</w:t>
+          <w:highlight w:val="yellow"/>
+        </w:rPr>
+        <w:t>. Network diagram of network perimeter lab.</w:t>
+      </w:r>
+      <w:r>
+        <w:rPr>
+          <w:sz w:val="24"/>
+          <w:szCs w:val="24"/>
+        </w:rPr>
+        <w:t xml:space="preserve"> ---change this</w:t>
       </w:r>
     </w:p>
     <w:p>
@@ -3828,8 +3865,17 @@
           <w:sz w:val="24"/>
           <w:szCs w:val="24"/>
         </w:rPr>
-        <w:t>Install VMTools</w:t>
-      </w:r>
+        <w:t xml:space="preserve">Install </w:t>
+      </w:r>
+      <w:proofErr w:type="spellStart"/>
+      <w:r>
+        <w:rPr>
+          <w:sz w:val="24"/>
+          <w:szCs w:val="24"/>
+        </w:rPr>
+        <w:t>VMTools</w:t>
+      </w:r>
+      <w:proofErr w:type="spellEnd"/>
       <w:r>
         <w:rPr>
           <w:sz w:val="24"/>
@@ -3864,14 +3910,7 @@
           <w:sz w:val="24"/>
           <w:szCs w:val="24"/>
         </w:rPr>
-        <w:t>R</w:t>
-      </w:r>
-      <w:r>
-        <w:rPr>
-          <w:sz w:val="24"/>
-          <w:szCs w:val="24"/>
-        </w:rPr>
-        <w:t>estart the server.</w:t>
+        <w:t>Restart the server.</w:t>
       </w:r>
     </w:p>
     <w:p>
@@ -4156,10 +4195,10 @@
           <w:szCs w:val="24"/>
         </w:rPr>
         <w:drawing>
-          <wp:inline distT="0" distB="0" distL="0" distR="0" wp14:anchorId="35FF307B" wp14:editId="6360722A">
-            <wp:extent cx="4198620" cy="2346960"/>
-            <wp:effectExtent l="0" t="0" r="0" b="0"/>
-            <wp:docPr id="982968881" name="Picture 1" descr="A screenshot of a computer program&#10;&#10;AI-generated content may be incorrect."/>
+          <wp:inline distT="0" distB="0" distL="0" distR="0" wp14:anchorId="315FB5C0" wp14:editId="6EA26D20">
+            <wp:extent cx="3368040" cy="2232660"/>
+            <wp:effectExtent l="0" t="0" r="3810" b="0"/>
+            <wp:docPr id="1858827108" name="Picture 3" descr="A computer screen with white text&#10;&#10;AI-generated content may be incorrect."/>
             <wp:cNvGraphicFramePr>
               <a:graphicFrameLocks xmlns:a="http://schemas.openxmlformats.org/drawingml/2006/main" noChangeAspect="1"/>
             </wp:cNvGraphicFramePr>
@@ -4167,7 +4206,7 @@
               <a:graphicData uri="http://schemas.openxmlformats.org/drawingml/2006/picture">
                 <pic:pic xmlns:pic="http://schemas.openxmlformats.org/drawingml/2006/picture">
                   <pic:nvPicPr>
-                    <pic:cNvPr id="982968881" name="Picture 1" descr="A screenshot of a computer program&#10;&#10;AI-generated content may be incorrect."/>
+                    <pic:cNvPr id="1858827108" name="Picture 3" descr="A computer screen with white text&#10;&#10;AI-generated content may be incorrect."/>
                     <pic:cNvPicPr/>
                   </pic:nvPicPr>
                   <pic:blipFill>
@@ -4185,7 +4224,7 @@
                   <pic:spPr>
                     <a:xfrm>
                       <a:off x="0" y="0"/>
-                      <a:ext cx="4198620" cy="2346960"/>
+                      <a:ext cx="3368040" cy="2232660"/>
                     </a:xfrm>
                     <a:prstGeom prst="rect">
                       <a:avLst/>
@@ -4213,6 +4252,13 @@
           <w:szCs w:val="24"/>
         </w:rPr>
         <w:t>IP configuration of the server.</w:t>
+      </w:r>
+      <w:r>
+        <w:rPr>
+          <w:sz w:val="24"/>
+          <w:szCs w:val="24"/>
+        </w:rPr>
+        <w:t xml:space="preserve"> </w:t>
       </w:r>
     </w:p>
     <w:p>
@@ -4390,7 +4436,7 @@
           <w:sz w:val="24"/>
           <w:szCs w:val="24"/>
         </w:rPr>
-        <w:t>154</w:t>
+        <w:t>20</w:t>
       </w:r>
       <w:r>
         <w:rPr>
@@ -4431,10 +4477,10 @@
         </w:rPr>
         <w:lastRenderedPageBreak/>
         <w:drawing>
-          <wp:inline distT="0" distB="0" distL="0" distR="0" wp14:anchorId="1646C36A" wp14:editId="0D348576">
-            <wp:extent cx="3025140" cy="3429000"/>
+          <wp:inline distT="0" distB="0" distL="0" distR="0" wp14:anchorId="34D09AE2" wp14:editId="20DAEA19">
+            <wp:extent cx="3025140" cy="3413760"/>
             <wp:effectExtent l="0" t="0" r="3810" b="0"/>
-            <wp:docPr id="698822740" name="Picture 2"/>
+            <wp:docPr id="296380027" name="Picture 1" descr="A screenshot of a computer&#10;&#10;AI-generated content may be incorrect."/>
             <wp:cNvGraphicFramePr>
               <a:graphicFrameLocks xmlns:a="http://schemas.openxmlformats.org/drawingml/2006/main" noChangeAspect="1"/>
             </wp:cNvGraphicFramePr>
@@ -4442,7 +4488,7 @@
               <a:graphicData uri="http://schemas.openxmlformats.org/drawingml/2006/picture">
                 <pic:pic xmlns:pic="http://schemas.openxmlformats.org/drawingml/2006/picture">
                   <pic:nvPicPr>
-                    <pic:cNvPr id="698822740" name="Picture 698822740"/>
+                    <pic:cNvPr id="296380027" name="Picture 1" descr="A screenshot of a computer&#10;&#10;AI-generated content may be incorrect."/>
                     <pic:cNvPicPr/>
                   </pic:nvPicPr>
                   <pic:blipFill>
@@ -4460,7 +4506,7 @@
                   <pic:spPr>
                     <a:xfrm>
                       <a:off x="0" y="0"/>
-                      <a:ext cx="3025140" cy="3429000"/>
+                      <a:ext cx="3025140" cy="3413760"/>
                     </a:xfrm>
                     <a:prstGeom prst="rect">
                       <a:avLst/>
@@ -4528,10 +4574,10 @@
           <w:szCs w:val="24"/>
         </w:rPr>
         <w:drawing>
-          <wp:inline distT="0" distB="0" distL="0" distR="0" wp14:anchorId="5587A9C9" wp14:editId="4B2AC60A">
-            <wp:extent cx="5943600" cy="2080260"/>
-            <wp:effectExtent l="0" t="0" r="0" b="0"/>
-            <wp:docPr id="422038814" name="Picture 3" descr="A screenshot of a computer&#10;&#10;AI-generated content may be incorrect."/>
+          <wp:inline distT="0" distB="0" distL="0" distR="0" wp14:anchorId="590DF448" wp14:editId="729905E4">
+            <wp:extent cx="5943600" cy="1711325"/>
+            <wp:effectExtent l="0" t="0" r="0" b="3175"/>
+            <wp:docPr id="785107617" name="Picture 2" descr="A screenshot of a computer&#10;&#10;AI-generated content may be incorrect."/>
             <wp:cNvGraphicFramePr>
               <a:graphicFrameLocks xmlns:a="http://schemas.openxmlformats.org/drawingml/2006/main" noChangeAspect="1"/>
             </wp:cNvGraphicFramePr>
@@ -4539,7 +4585,7 @@
               <a:graphicData uri="http://schemas.openxmlformats.org/drawingml/2006/picture">
                 <pic:pic xmlns:pic="http://schemas.openxmlformats.org/drawingml/2006/picture">
                   <pic:nvPicPr>
-                    <pic:cNvPr id="422038814" name="Picture 3" descr="A screenshot of a computer&#10;&#10;AI-generated content may be incorrect."/>
+                    <pic:cNvPr id="785107617" name="Picture 2" descr="A screenshot of a computer&#10;&#10;AI-generated content may be incorrect."/>
                     <pic:cNvPicPr/>
                   </pic:nvPicPr>
                   <pic:blipFill>
@@ -4557,7 +4603,7 @@
                   <pic:spPr>
                     <a:xfrm>
                       <a:off x="0" y="0"/>
-                      <a:ext cx="5943600" cy="2080260"/>
+                      <a:ext cx="5943600" cy="1711325"/>
                     </a:xfrm>
                     <a:prstGeom prst="rect">
                       <a:avLst/>
@@ -4793,14 +4839,7 @@
           <w:sz w:val="24"/>
           <w:szCs w:val="24"/>
         </w:rPr>
-        <w:t>Click Next</w:t>
-      </w:r>
-      <w:r>
-        <w:rPr>
-          <w:sz w:val="24"/>
-          <w:szCs w:val="24"/>
-        </w:rPr>
-        <w:t xml:space="preserve"> again.</w:t>
+        <w:t>Click Next again.</w:t>
       </w:r>
     </w:p>
     <w:p>
@@ -5979,14 +6018,7 @@
           <w:sz w:val="24"/>
           <w:szCs w:val="24"/>
         </w:rPr>
-        <w:t xml:space="preserve"> Use the password you set-up in Task 3.1.2 </w:t>
-      </w:r>
-      <w:r>
-        <w:rPr>
-          <w:sz w:val="24"/>
-          <w:szCs w:val="24"/>
-        </w:rPr>
-        <w:t>(qwerty01</w:t>
+        <w:t xml:space="preserve"> Use the password you set-up in Task 3.1.2 (qwerty01</w:t>
       </w:r>
       <w:r>
         <w:rPr>
@@ -6000,14 +6032,7 @@
           <w:sz w:val="24"/>
           <w:szCs w:val="24"/>
         </w:rPr>
-        <w:t>.SERVER2019)</w:t>
-      </w:r>
-      <w:r>
-        <w:rPr>
-          <w:sz w:val="24"/>
-          <w:szCs w:val="24"/>
-        </w:rPr>
-        <w:t>.</w:t>
+        <w:t>.SERVER2019).</w:t>
       </w:r>
     </w:p>
     <w:p>
@@ -6263,6 +6288,7 @@
     <w:p>
       <w:pPr>
         <w:pStyle w:val="Heading1"/>
+        <w:spacing w:line="480" w:lineRule="auto"/>
       </w:pPr>
       <w:bookmarkStart w:id="11" w:name="_Toc216215201"/>
       <w:r>
@@ -6272,8 +6298,13 @@
         <w:tab/>
       </w:r>
       <w:r>
-        <w:t>Install FSSO_Setup</w:t>
-      </w:r>
+        <w:t xml:space="preserve">Install </w:t>
+      </w:r>
+      <w:proofErr w:type="spellStart"/>
+      <w:r>
+        <w:t>FSSO_Setup</w:t>
+      </w:r>
+      <w:proofErr w:type="spellEnd"/>
       <w:r>
         <w:t xml:space="preserve"> (Fortinet Single Sign On)</w:t>
       </w:r>
@@ -6294,10 +6325,15 @@
       </w:r>
       <w:bookmarkEnd w:id="11"/>
     </w:p>
-    <w:p/>
+    <w:p>
+      <w:pPr>
+        <w:spacing w:line="480" w:lineRule="auto"/>
+      </w:pPr>
+    </w:p>
     <w:p>
       <w:pPr>
         <w:pStyle w:val="Heading2"/>
+        <w:spacing w:line="480" w:lineRule="auto"/>
       </w:pPr>
       <w:bookmarkStart w:id="12" w:name="_Toc216215202"/>
       <w:r>
@@ -6307,7 +6343,15 @@
         <w:tab/>
       </w:r>
       <w:r>
-        <w:t>Assuming FSSO_Setup is downloaded in local machine, t</w:t>
+        <w:t xml:space="preserve">Assuming </w:t>
+      </w:r>
+      <w:proofErr w:type="spellStart"/>
+      <w:r>
+        <w:t>FSSO_Setup</w:t>
+      </w:r>
+      <w:proofErr w:type="spellEnd"/>
+      <w:r>
+        <w:t xml:space="preserve"> is downloaded in local machine, t</w:t>
       </w:r>
       <w:r>
         <w:t xml:space="preserve">o transfer files from local </w:t>
@@ -6338,6 +6382,8 @@
           <w:ilvl w:val="0"/>
           <w:numId w:val="9"/>
         </w:numPr>
+        <w:spacing w:line="480" w:lineRule="auto"/>
+        <w:jc w:val="both"/>
       </w:pPr>
       <w:r>
         <w:rPr>
@@ -6356,6 +6402,8 @@
           <w:ilvl w:val="0"/>
           <w:numId w:val="9"/>
         </w:numPr>
+        <w:spacing w:line="480" w:lineRule="auto"/>
+        <w:jc w:val="both"/>
       </w:pPr>
       <w:r>
         <w:rPr>
@@ -6374,15 +6422,11 @@
           <w:ilvl w:val="0"/>
           <w:numId w:val="9"/>
         </w:numPr>
-      </w:pPr>
-      <w:r>
-        <w:t>Configure Shared Folder</w:t>
-      </w:r>
-      <w:r>
-        <w:t xml:space="preserve"> in VM</w:t>
-      </w:r>
-      <w:r>
-        <w:t>:</w:t>
+        <w:spacing w:line="480" w:lineRule="auto"/>
+        <w:jc w:val="both"/>
+      </w:pPr>
+      <w:r>
+        <w:t>Configure Shared Folder in VM:</w:t>
       </w:r>
     </w:p>
     <w:p>
@@ -6392,8 +6436,11 @@
           <w:ilvl w:val="1"/>
           <w:numId w:val="9"/>
         </w:numPr>
-      </w:pPr>
-      <w:r>
+        <w:spacing w:line="480" w:lineRule="auto"/>
+        <w:jc w:val="both"/>
+      </w:pPr>
+      <w:r>
+        <w:lastRenderedPageBreak/>
         <w:t>Go to VM &gt; Settings &gt; Options &gt; Shared Folders.</w:t>
       </w:r>
     </w:p>
@@ -6404,6 +6451,8 @@
           <w:ilvl w:val="1"/>
           <w:numId w:val="9"/>
         </w:numPr>
+        <w:spacing w:line="480" w:lineRule="auto"/>
+        <w:jc w:val="both"/>
       </w:pPr>
       <w:r>
         <w:t>Select "Always enabled" and click "Add" to choose a host folder to share.</w:t>
@@ -6416,16 +6465,12 @@
           <w:ilvl w:val="1"/>
           <w:numId w:val="9"/>
         </w:numPr>
+        <w:spacing w:line="480" w:lineRule="auto"/>
+        <w:jc w:val="both"/>
       </w:pPr>
       <w:r>
         <w:t>Grant permissions (read-only or read/write).</w:t>
       </w:r>
-    </w:p>
-    <w:p>
-      <w:pPr>
-        <w:pStyle w:val="ListParagraph"/>
-        <w:ind w:left="1440"/>
-      </w:pPr>
     </w:p>
     <w:p>
       <w:pPr>
@@ -6433,6 +6478,8 @@
           <w:ilvl w:val="0"/>
           <w:numId w:val="9"/>
         </w:numPr>
+        <w:spacing w:line="480" w:lineRule="auto"/>
+        <w:jc w:val="both"/>
       </w:pPr>
       <w:r>
         <w:t xml:space="preserve">Configure Shared Folder in </w:t>
@@ -6457,6 +6504,8 @@
           <w:ilvl w:val="1"/>
           <w:numId w:val="9"/>
         </w:numPr>
+        <w:spacing w:line="480" w:lineRule="auto"/>
+        <w:jc w:val="both"/>
       </w:pPr>
       <w:r>
         <w:t>Right-click the folder you want to share, click Properties.</w:t>
@@ -6469,6 +6518,8 @@
           <w:ilvl w:val="1"/>
           <w:numId w:val="9"/>
         </w:numPr>
+        <w:spacing w:line="480" w:lineRule="auto"/>
+        <w:jc w:val="both"/>
       </w:pPr>
       <w:r>
         <w:t>Go to Sharing tab and click Advanced Sharing.</w:t>
@@ -6481,6 +6532,8 @@
           <w:ilvl w:val="1"/>
           <w:numId w:val="9"/>
         </w:numPr>
+        <w:spacing w:line="480" w:lineRule="auto"/>
+        <w:jc w:val="both"/>
       </w:pPr>
       <w:r>
         <w:t>Enable the Share this folder. Click OK then Close.</w:t>
@@ -6493,6 +6546,8 @@
           <w:ilvl w:val="0"/>
           <w:numId w:val="9"/>
         </w:numPr>
+        <w:spacing w:line="480" w:lineRule="auto"/>
+        <w:jc w:val="both"/>
       </w:pPr>
       <w:r>
         <w:t xml:space="preserve">Access in VM: The shared folder appears as a network drive (e.g., \\vmware-host\Shared Folders) in your Windows Server VM. </w:t>
@@ -6501,17 +6556,22 @@
     <w:p>
       <w:pPr>
         <w:pStyle w:val="Heading2"/>
-      </w:pPr>
-      <w:r>
-        <w:lastRenderedPageBreak/>
+        <w:spacing w:line="480" w:lineRule="auto"/>
+      </w:pPr>
+      <w:r>
         <w:t>4.2</w:t>
       </w:r>
       <w:r>
         <w:tab/>
       </w:r>
       <w:r>
-        <w:t>Access the FSSO_Setup</w:t>
-      </w:r>
+        <w:t xml:space="preserve">Access the </w:t>
+      </w:r>
+      <w:proofErr w:type="spellStart"/>
+      <w:r>
+        <w:t>FSSO_Setup</w:t>
+      </w:r>
+      <w:proofErr w:type="spellEnd"/>
       <w:r>
         <w:t xml:space="preserve"> in the shared folder</w:t>
       </w:r>
@@ -6526,20 +6586,62 @@
           <w:ilvl w:val="0"/>
           <w:numId w:val="10"/>
         </w:numPr>
-      </w:pPr>
-      <w:r>
+        <w:spacing w:line="480" w:lineRule="auto"/>
+        <w:jc w:val="both"/>
+        <w:rPr>
+          <w:sz w:val="24"/>
+          <w:szCs w:val="24"/>
+        </w:rPr>
+      </w:pPr>
+      <w:r>
+        <w:rPr>
+          <w:sz w:val="24"/>
+          <w:szCs w:val="24"/>
+        </w:rPr>
         <w:t xml:space="preserve">Open a file explorer, paste </w:t>
       </w:r>
       <w:r>
+        <w:rPr>
+          <w:sz w:val="24"/>
+          <w:szCs w:val="24"/>
+        </w:rPr>
         <w:t>“</w:t>
       </w:r>
       <w:r>
-        <w:t>\\vmware-host\Shared Folders</w:t>
-      </w:r>
-      <w:r>
+        <w:rPr>
+          <w:sz w:val="24"/>
+          <w:szCs w:val="24"/>
+        </w:rPr>
+        <w:t>\\</w:t>
+      </w:r>
+      <w:proofErr w:type="spellStart"/>
+      <w:r>
+        <w:rPr>
+          <w:sz w:val="24"/>
+          <w:szCs w:val="24"/>
+        </w:rPr>
+        <w:t>vmware</w:t>
+      </w:r>
+      <w:proofErr w:type="spellEnd"/>
+      <w:r>
+        <w:rPr>
+          <w:sz w:val="24"/>
+          <w:szCs w:val="24"/>
+        </w:rPr>
+        <w:t>-host\Shared Folders</w:t>
+      </w:r>
+      <w:r>
+        <w:rPr>
+          <w:sz w:val="24"/>
+          <w:szCs w:val="24"/>
+        </w:rPr>
         <w:t>”</w:t>
       </w:r>
       <w:r>
+        <w:rPr>
+          <w:sz w:val="24"/>
+          <w:szCs w:val="24"/>
+        </w:rPr>
         <w:t xml:space="preserve"> and press enter.</w:t>
       </w:r>
     </w:p>
@@ -6550,9 +6652,35 @@
           <w:ilvl w:val="0"/>
           <w:numId w:val="10"/>
         </w:numPr>
-      </w:pPr>
-      <w:r>
-        <w:t>The shared folder must be there. Navigate to the FSSO_Setup file and click Run.</w:t>
+        <w:spacing w:line="480" w:lineRule="auto"/>
+        <w:jc w:val="both"/>
+        <w:rPr>
+          <w:sz w:val="24"/>
+          <w:szCs w:val="24"/>
+        </w:rPr>
+      </w:pPr>
+      <w:r>
+        <w:rPr>
+          <w:sz w:val="24"/>
+          <w:szCs w:val="24"/>
+        </w:rPr>
+        <w:t xml:space="preserve">The shared folder must be there. Navigate to the </w:t>
+      </w:r>
+      <w:proofErr w:type="spellStart"/>
+      <w:r>
+        <w:rPr>
+          <w:sz w:val="24"/>
+          <w:szCs w:val="24"/>
+        </w:rPr>
+        <w:t>FSSO_Setup</w:t>
+      </w:r>
+      <w:proofErr w:type="spellEnd"/>
+      <w:r>
+        <w:rPr>
+          <w:sz w:val="24"/>
+          <w:szCs w:val="24"/>
+        </w:rPr>
+        <w:t xml:space="preserve"> file and click Run.</w:t>
       </w:r>
     </w:p>
     <w:p>
@@ -6562,8 +6690,18 @@
           <w:ilvl w:val="0"/>
           <w:numId w:val="10"/>
         </w:numPr>
-      </w:pPr>
-      <w:r>
+        <w:spacing w:line="480" w:lineRule="auto"/>
+        <w:jc w:val="both"/>
+        <w:rPr>
+          <w:sz w:val="24"/>
+          <w:szCs w:val="24"/>
+        </w:rPr>
+      </w:pPr>
+      <w:r>
+        <w:rPr>
+          <w:sz w:val="24"/>
+          <w:szCs w:val="24"/>
+        </w:rPr>
         <w:t>Click Next.</w:t>
       </w:r>
     </w:p>
@@ -6574,8 +6712,18 @@
           <w:ilvl w:val="0"/>
           <w:numId w:val="10"/>
         </w:numPr>
-      </w:pPr>
-      <w:r>
+        <w:spacing w:line="480" w:lineRule="auto"/>
+        <w:jc w:val="both"/>
+        <w:rPr>
+          <w:sz w:val="24"/>
+          <w:szCs w:val="24"/>
+        </w:rPr>
+      </w:pPr>
+      <w:r>
+        <w:rPr>
+          <w:sz w:val="24"/>
+          <w:szCs w:val="24"/>
+        </w:rPr>
         <w:t>Accept the terms and click Next.</w:t>
       </w:r>
     </w:p>
@@ -6586,8 +6734,18 @@
           <w:ilvl w:val="0"/>
           <w:numId w:val="10"/>
         </w:numPr>
-      </w:pPr>
-      <w:r>
+        <w:spacing w:line="480" w:lineRule="auto"/>
+        <w:jc w:val="both"/>
+        <w:rPr>
+          <w:sz w:val="24"/>
+          <w:szCs w:val="24"/>
+        </w:rPr>
+      </w:pPr>
+      <w:r>
+        <w:rPr>
+          <w:sz w:val="24"/>
+          <w:szCs w:val="24"/>
+        </w:rPr>
         <w:t>Click Next.</w:t>
       </w:r>
     </w:p>
@@ -6598,9 +6756,51 @@
           <w:ilvl w:val="0"/>
           <w:numId w:val="10"/>
         </w:numPr>
-      </w:pPr>
-      <w:r>
-        <w:t>Input the User Name which must be in the form of DomainName\Username (DOMINGO\Administrator) and Password which is the password of the Windows Server 2019. Click Next.</w:t>
+        <w:spacing w:line="480" w:lineRule="auto"/>
+        <w:jc w:val="both"/>
+        <w:rPr>
+          <w:sz w:val="24"/>
+          <w:szCs w:val="24"/>
+        </w:rPr>
+      </w:pPr>
+      <w:r>
+        <w:rPr>
+          <w:sz w:val="24"/>
+          <w:szCs w:val="24"/>
+        </w:rPr>
+        <w:t xml:space="preserve">Input the </w:t>
+      </w:r>
+      <w:proofErr w:type="gramStart"/>
+      <w:r>
+        <w:rPr>
+          <w:sz w:val="24"/>
+          <w:szCs w:val="24"/>
+        </w:rPr>
+        <w:t>User Name</w:t>
+      </w:r>
+      <w:proofErr w:type="gramEnd"/>
+      <w:r>
+        <w:rPr>
+          <w:sz w:val="24"/>
+          <w:szCs w:val="24"/>
+        </w:rPr>
+        <w:t xml:space="preserve"> which must be in the form of </w:t>
+      </w:r>
+      <w:proofErr w:type="spellStart"/>
+      <w:r>
+        <w:rPr>
+          <w:sz w:val="24"/>
+          <w:szCs w:val="24"/>
+        </w:rPr>
+        <w:t>DomainName</w:t>
+      </w:r>
+      <w:proofErr w:type="spellEnd"/>
+      <w:r>
+        <w:rPr>
+          <w:sz w:val="24"/>
+          <w:szCs w:val="24"/>
+        </w:rPr>
+        <w:t>\Username (DOMINGO\Administrator) and Password which is the password of the Windows Server 2019. Click Next.</w:t>
       </w:r>
     </w:p>
     <w:p>
@@ -6610,8 +6810,18 @@
           <w:ilvl w:val="0"/>
           <w:numId w:val="10"/>
         </w:numPr>
-      </w:pPr>
-      <w:r>
+        <w:spacing w:line="480" w:lineRule="auto"/>
+        <w:jc w:val="both"/>
+        <w:rPr>
+          <w:sz w:val="24"/>
+          <w:szCs w:val="24"/>
+        </w:rPr>
+      </w:pPr>
+      <w:r>
+        <w:rPr>
+          <w:sz w:val="24"/>
+          <w:szCs w:val="24"/>
+        </w:rPr>
         <w:t>Keep default and click Next.</w:t>
       </w:r>
     </w:p>
@@ -6622,8 +6832,18 @@
           <w:ilvl w:val="0"/>
           <w:numId w:val="10"/>
         </w:numPr>
-      </w:pPr>
-      <w:r>
+        <w:spacing w:line="480" w:lineRule="auto"/>
+        <w:jc w:val="both"/>
+        <w:rPr>
+          <w:sz w:val="24"/>
+          <w:szCs w:val="24"/>
+        </w:rPr>
+      </w:pPr>
+      <w:r>
+        <w:rPr>
+          <w:sz w:val="24"/>
+          <w:szCs w:val="24"/>
+        </w:rPr>
         <w:t>Click Install.</w:t>
       </w:r>
     </w:p>
@@ -6634,8 +6854,18 @@
           <w:ilvl w:val="0"/>
           <w:numId w:val="10"/>
         </w:numPr>
-      </w:pPr>
-      <w:r>
+        <w:spacing w:line="480" w:lineRule="auto"/>
+        <w:jc w:val="both"/>
+        <w:rPr>
+          <w:sz w:val="24"/>
+          <w:szCs w:val="24"/>
+        </w:rPr>
+      </w:pPr>
+      <w:r>
+        <w:rPr>
+          <w:sz w:val="24"/>
+          <w:szCs w:val="24"/>
+        </w:rPr>
         <w:t>Click Finish.</w:t>
       </w:r>
     </w:p>
@@ -6646,16 +6876,53 @@
           <w:ilvl w:val="0"/>
           <w:numId w:val="10"/>
         </w:numPr>
-      </w:pPr>
-      <w:r>
-        <w:t>Fortinet Single Sign On Agent window will open, just click Next.</w:t>
-      </w:r>
-    </w:p>
-    <w:p>
+        <w:spacing w:line="480" w:lineRule="auto"/>
+        <w:jc w:val="both"/>
+        <w:rPr>
+          <w:sz w:val="24"/>
+          <w:szCs w:val="24"/>
+        </w:rPr>
+      </w:pPr>
+      <w:r>
+        <w:rPr>
+          <w:sz w:val="24"/>
+          <w:szCs w:val="24"/>
+        </w:rPr>
+        <w:t xml:space="preserve">Fortinet Single Sign </w:t>
+      </w:r>
+      <w:proofErr w:type="gramStart"/>
+      <w:r>
+        <w:rPr>
+          <w:sz w:val="24"/>
+          <w:szCs w:val="24"/>
+        </w:rPr>
+        <w:t>On</w:t>
+      </w:r>
+      <w:proofErr w:type="gramEnd"/>
+      <w:r>
+        <w:rPr>
+          <w:sz w:val="24"/>
+          <w:szCs w:val="24"/>
+        </w:rPr>
+        <w:t xml:space="preserve"> Agent window will open, just click Next.</w:t>
+      </w:r>
+    </w:p>
+    <w:p>
+      <w:pPr>
+        <w:spacing w:line="480" w:lineRule="auto"/>
+        <w:jc w:val="both"/>
+        <w:rPr>
+          <w:sz w:val="24"/>
+          <w:szCs w:val="24"/>
+        </w:rPr>
+      </w:pPr>
       <w:r>
         <w:rPr>
           <w:noProof/>
-        </w:rPr>
+          <w:sz w:val="24"/>
+          <w:szCs w:val="24"/>
+        </w:rPr>
+        <w:lastRenderedPageBreak/>
         <w:drawing>
           <wp:inline distT="0" distB="0" distL="0" distR="0" wp14:anchorId="0B0279C5" wp14:editId="569426A4">
             <wp:extent cx="3619500" cy="2971800"/>
@@ -6706,17 +6973,29 @@
           <w:ilvl w:val="0"/>
           <w:numId w:val="10"/>
         </w:numPr>
-      </w:pPr>
-      <w:r>
+        <w:spacing w:line="480" w:lineRule="auto"/>
+        <w:jc w:val="both"/>
+        <w:rPr>
+          <w:sz w:val="24"/>
+          <w:szCs w:val="24"/>
+        </w:rPr>
+      </w:pPr>
+      <w:r>
+        <w:rPr>
+          <w:sz w:val="24"/>
+          <w:szCs w:val="24"/>
+        </w:rPr>
         <w:t>Select domain and click Next.</w:t>
       </w:r>
     </w:p>
     <w:p>
+      <w:pPr>
+        <w:spacing w:line="480" w:lineRule="auto"/>
+      </w:pPr>
       <w:r>
         <w:rPr>
           <w:noProof/>
         </w:rPr>
-        <w:lastRenderedPageBreak/>
         <w:drawing>
           <wp:inline distT="0" distB="0" distL="0" distR="0" wp14:anchorId="4DD14ED2" wp14:editId="0C4DC4C1">
             <wp:extent cx="3581400" cy="2971800"/>
@@ -6767,18 +7046,33 @@
           <w:ilvl w:val="0"/>
           <w:numId w:val="10"/>
         </w:numPr>
-      </w:pPr>
-      <w:r>
+        <w:spacing w:line="480" w:lineRule="auto"/>
+        <w:jc w:val="both"/>
+        <w:rPr>
+          <w:sz w:val="24"/>
+          <w:szCs w:val="24"/>
+        </w:rPr>
+      </w:pPr>
+      <w:r>
+        <w:rPr>
+          <w:sz w:val="24"/>
+          <w:szCs w:val="24"/>
+        </w:rPr>
         <w:t>Keep the default and just click Next until installation is finished.</w:t>
       </w:r>
     </w:p>
-    <w:p/>
+    <w:p>
+      <w:pPr>
+        <w:spacing w:line="480" w:lineRule="auto"/>
+      </w:pPr>
+    </w:p>
     <w:p>
       <w:pPr>
         <w:pStyle w:val="Heading2"/>
         <w:spacing w:line="480" w:lineRule="auto"/>
       </w:pPr>
       <w:r>
+        <w:lastRenderedPageBreak/>
         <w:t>4.3 Open the Fortinet Single Sign On window</w:t>
       </w:r>
     </w:p>
@@ -6823,7 +7117,23 @@
           <w:sz w:val="24"/>
           <w:szCs w:val="24"/>
         </w:rPr>
-        <w:t>Click “Configure Fortinet Single Sign On Agent”.</w:t>
+        <w:t xml:space="preserve">Click “Configure Fortinet Single Sign </w:t>
+      </w:r>
+      <w:proofErr w:type="gramStart"/>
+      <w:r>
+        <w:rPr>
+          <w:sz w:val="24"/>
+          <w:szCs w:val="24"/>
+        </w:rPr>
+        <w:t>On</w:t>
+      </w:r>
+      <w:proofErr w:type="gramEnd"/>
+      <w:r>
+        <w:rPr>
+          <w:sz w:val="24"/>
+          <w:szCs w:val="24"/>
+        </w:rPr>
+        <w:t xml:space="preserve"> Agent”.</w:t>
       </w:r>
     </w:p>
     <w:p>
@@ -6863,7 +7173,6 @@
           <w:sz w:val="24"/>
           <w:szCs w:val="24"/>
         </w:rPr>
-        <w:lastRenderedPageBreak/>
         <w:drawing>
           <wp:inline distT="0" distB="0" distL="0" distR="0" wp14:anchorId="1F2BBE7C" wp14:editId="5D80C5E0">
             <wp:extent cx="5615940" cy="3642360"/>
@@ -6979,7 +7288,23 @@
           <w:sz w:val="24"/>
           <w:szCs w:val="24"/>
         </w:rPr>
-        <w:t>Navigate through “Fortinet Single Sign On Agent Service”.</w:t>
+        <w:t xml:space="preserve">Navigate through “Fortinet Single Sign </w:t>
+      </w:r>
+      <w:proofErr w:type="gramStart"/>
+      <w:r>
+        <w:rPr>
+          <w:sz w:val="24"/>
+          <w:szCs w:val="24"/>
+        </w:rPr>
+        <w:t>On</w:t>
+      </w:r>
+      <w:proofErr w:type="gramEnd"/>
+      <w:r>
+        <w:rPr>
+          <w:sz w:val="24"/>
+          <w:szCs w:val="24"/>
+        </w:rPr>
+        <w:t xml:space="preserve"> Agent Service”.</w:t>
       </w:r>
     </w:p>
     <w:p>
@@ -7105,21 +7430,23 @@
           <w:sz w:val="24"/>
           <w:szCs w:val="24"/>
         </w:rPr>
-        <w:t xml:space="preserve">Double-click </w:t>
-      </w:r>
-      <w:r>
-        <w:rPr>
-          <w:sz w:val="24"/>
-          <w:szCs w:val="24"/>
-        </w:rPr>
-        <w:t>“Fortinet Single Sign On Agent Service”.</w:t>
-      </w:r>
-      <w:r>
-        <w:rPr>
-          <w:sz w:val="24"/>
-          <w:szCs w:val="24"/>
-        </w:rPr>
-        <w:t xml:space="preserve"> On the “General” tab, press “Start”. On the “Log On” tab, enter the domain administrator and password.</w:t>
+        <w:t xml:space="preserve">Double-click “Fortinet Single Sign </w:t>
+      </w:r>
+      <w:proofErr w:type="gramStart"/>
+      <w:r>
+        <w:rPr>
+          <w:sz w:val="24"/>
+          <w:szCs w:val="24"/>
+        </w:rPr>
+        <w:t>On</w:t>
+      </w:r>
+      <w:proofErr w:type="gramEnd"/>
+      <w:r>
+        <w:rPr>
+          <w:sz w:val="24"/>
+          <w:szCs w:val="24"/>
+        </w:rPr>
+        <w:t xml:space="preserve"> Agent Service”. On the “General” tab, press “Start”. On the “Log On” tab, enter the domain administrator and password.</w:t>
       </w:r>
     </w:p>
     <w:p>
@@ -7217,15 +7544,17 @@
           <w:sz w:val="24"/>
           <w:szCs w:val="24"/>
         </w:rPr>
-        <w:t>Let “</w:t>
-      </w:r>
-      <w:r>
-        <w:rPr>
-          <w:sz w:val="24"/>
-          <w:szCs w:val="24"/>
-        </w:rPr>
-        <w:t>Fortinet Single Sign On</w:t>
-      </w:r>
+        <w:t xml:space="preserve">Let “Fortinet Single Sign </w:t>
+      </w:r>
+      <w:proofErr w:type="gramStart"/>
+      <w:r>
+        <w:rPr>
+          <w:sz w:val="24"/>
+          <w:szCs w:val="24"/>
+        </w:rPr>
+        <w:t>On</w:t>
+      </w:r>
+      <w:proofErr w:type="gramEnd"/>
       <w:r>
         <w:rPr>
           <w:sz w:val="24"/>
@@ -7237,16 +7566,289 @@
     <w:p>
       <w:pPr>
         <w:spacing w:line="480" w:lineRule="auto"/>
+        <w:jc w:val="both"/>
+        <w:rPr>
+          <w:sz w:val="24"/>
+          <w:szCs w:val="24"/>
+        </w:rPr>
       </w:pPr>
     </w:p>
     <w:p>
       <w:pPr>
         <w:pStyle w:val="Heading1"/>
         <w:spacing w:line="480" w:lineRule="auto"/>
+      </w:pPr>
+      <w:r>
+        <w:t xml:space="preserve">Check </w:t>
+      </w:r>
+      <w:r>
+        <w:t xml:space="preserve">connection of </w:t>
+      </w:r>
+      <w:r>
+        <w:t>Windows Server and</w:t>
+      </w:r>
+      <w:r>
+        <w:t xml:space="preserve"> </w:t>
+      </w:r>
+      <w:r>
+        <w:t xml:space="preserve">Fortinet firewall </w:t>
+      </w:r>
+    </w:p>
+    <w:p>
+      <w:pPr>
+        <w:spacing w:line="480" w:lineRule="auto"/>
+        <w:ind w:firstLine="720"/>
+        <w:jc w:val="both"/>
+        <w:rPr>
+          <w:sz w:val="24"/>
+          <w:szCs w:val="24"/>
+        </w:rPr>
+      </w:pPr>
+      <w:r>
+        <w:rPr>
+          <w:sz w:val="24"/>
+          <w:szCs w:val="24"/>
+        </w:rPr>
+        <w:t>Since the static IP of Windows Server 2019</w:t>
+      </w:r>
+      <w:r>
+        <w:rPr>
+          <w:sz w:val="24"/>
+          <w:szCs w:val="24"/>
+        </w:rPr>
+        <w:t xml:space="preserve"> (192.168.202.20)</w:t>
+      </w:r>
+      <w:r>
+        <w:rPr>
+          <w:sz w:val="24"/>
+          <w:szCs w:val="24"/>
+        </w:rPr>
+        <w:t xml:space="preserve"> is with</w:t>
+      </w:r>
+      <w:r>
+        <w:rPr>
+          <w:sz w:val="24"/>
+          <w:szCs w:val="24"/>
+        </w:rPr>
+        <w:t>in</w:t>
+      </w:r>
+      <w:r>
+        <w:rPr>
+          <w:sz w:val="24"/>
+          <w:szCs w:val="24"/>
+        </w:rPr>
+        <w:t xml:space="preserve"> the same network as the </w:t>
+      </w:r>
+      <w:r>
+        <w:rPr>
+          <w:sz w:val="24"/>
+          <w:szCs w:val="24"/>
+        </w:rPr>
+        <w:t>port1 (WAN) which is 192.168.202.0/24</w:t>
+      </w:r>
+      <w:r>
+        <w:rPr>
+          <w:sz w:val="24"/>
+          <w:szCs w:val="24"/>
+        </w:rPr>
+        <w:t xml:space="preserve">, run the command </w:t>
+      </w:r>
+      <w:r>
+        <w:rPr>
+          <w:sz w:val="24"/>
+          <w:szCs w:val="24"/>
+        </w:rPr>
+        <w:t>to check the connection of Windows Server 2019 to Fortinet firewall:</w:t>
+      </w:r>
+    </w:p>
+    <w:p>
+      <w:pPr>
+        <w:pStyle w:val="ListParagraph"/>
+        <w:numPr>
+          <w:ilvl w:val="0"/>
+          <w:numId w:val="13"/>
+        </w:numPr>
+        <w:spacing w:line="480" w:lineRule="auto"/>
+        <w:jc w:val="both"/>
+        <w:rPr>
+          <w:sz w:val="24"/>
+          <w:szCs w:val="24"/>
+        </w:rPr>
+      </w:pPr>
+      <w:r>
+        <w:rPr>
+          <w:sz w:val="24"/>
+          <w:szCs w:val="24"/>
+        </w:rPr>
+        <w:t>Go to Windows Server 2019 VM.</w:t>
+      </w:r>
+    </w:p>
+    <w:p>
+      <w:pPr>
+        <w:pStyle w:val="ListParagraph"/>
+        <w:numPr>
+          <w:ilvl w:val="0"/>
+          <w:numId w:val="13"/>
+        </w:numPr>
+        <w:spacing w:line="480" w:lineRule="auto"/>
+        <w:jc w:val="both"/>
+        <w:rPr>
+          <w:sz w:val="24"/>
+          <w:szCs w:val="24"/>
+        </w:rPr>
+      </w:pPr>
+      <w:r>
+        <w:rPr>
+          <w:sz w:val="24"/>
+          <w:szCs w:val="24"/>
+        </w:rPr>
+        <w:t xml:space="preserve">Open CMD and run the command </w:t>
+      </w:r>
+      <w:r>
+        <w:rPr>
+          <w:sz w:val="24"/>
+          <w:szCs w:val="24"/>
+        </w:rPr>
+        <w:t xml:space="preserve">“ping </w:t>
+      </w:r>
+      <w:r>
+        <w:rPr>
+          <w:sz w:val="24"/>
+          <w:szCs w:val="24"/>
+        </w:rPr>
+        <w:t>192.168.202.</w:t>
+      </w:r>
+      <w:r>
+        <w:rPr>
+          <w:sz w:val="24"/>
+          <w:szCs w:val="24"/>
+        </w:rPr>
+        <w:t>146</w:t>
+      </w:r>
+      <w:r>
+        <w:rPr>
+          <w:sz w:val="24"/>
+          <w:szCs w:val="24"/>
+        </w:rPr>
+        <w:t>”.</w:t>
+      </w:r>
+      <w:r>
+        <w:rPr>
+          <w:sz w:val="24"/>
+          <w:szCs w:val="24"/>
+        </w:rPr>
+        <w:t xml:space="preserve"> This is the IP address of Fortinet firewall.</w:t>
+      </w:r>
+    </w:p>
+    <w:p>
+      <w:pPr>
+        <w:spacing w:line="480" w:lineRule="auto"/>
+        <w:jc w:val="both"/>
+        <w:rPr>
+          <w:sz w:val="24"/>
+          <w:szCs w:val="24"/>
+        </w:rPr>
+      </w:pPr>
+      <w:r>
+        <w:rPr>
+          <w:noProof/>
+          <w:sz w:val="24"/>
+          <w:szCs w:val="24"/>
+        </w:rPr>
+        <w:lastRenderedPageBreak/>
+        <w:drawing>
+          <wp:inline distT="0" distB="0" distL="0" distR="0" wp14:anchorId="7D4D1918" wp14:editId="6640DE12">
+            <wp:extent cx="5943600" cy="4599940"/>
+            <wp:effectExtent l="0" t="0" r="0" b="0"/>
+            <wp:docPr id="401479178" name="Picture 4" descr="A screenshot of a computer&#10;&#10;AI-generated content may be incorrect."/>
+            <wp:cNvGraphicFramePr>
+              <a:graphicFrameLocks xmlns:a="http://schemas.openxmlformats.org/drawingml/2006/main" noChangeAspect="1"/>
+            </wp:cNvGraphicFramePr>
+            <a:graphic xmlns:a="http://schemas.openxmlformats.org/drawingml/2006/main">
+              <a:graphicData uri="http://schemas.openxmlformats.org/drawingml/2006/picture">
+                <pic:pic xmlns:pic="http://schemas.openxmlformats.org/drawingml/2006/picture">
+                  <pic:nvPicPr>
+                    <pic:cNvPr id="401479178" name="Picture 4" descr="A screenshot of a computer&#10;&#10;AI-generated content may be incorrect."/>
+                    <pic:cNvPicPr/>
+                  </pic:nvPicPr>
+                  <pic:blipFill>
+                    <a:blip r:embed="rId35">
+                      <a:extLst>
+                        <a:ext uri="{28A0092B-C50C-407E-A947-70E740481C1C}">
+                          <a14:useLocalDpi xmlns:a14="http://schemas.microsoft.com/office/drawing/2010/main" val="0"/>
+                        </a:ext>
+                      </a:extLst>
+                    </a:blip>
+                    <a:stretch>
+                      <a:fillRect/>
+                    </a:stretch>
+                  </pic:blipFill>
+                  <pic:spPr>
+                    <a:xfrm>
+                      <a:off x="0" y="0"/>
+                      <a:ext cx="5943600" cy="4599940"/>
+                    </a:xfrm>
+                    <a:prstGeom prst="rect">
+                      <a:avLst/>
+                    </a:prstGeom>
+                  </pic:spPr>
+                </pic:pic>
+              </a:graphicData>
+            </a:graphic>
+          </wp:inline>
+        </w:drawing>
+      </w:r>
+    </w:p>
+    <w:p>
+      <w:pPr>
+        <w:spacing w:line="480" w:lineRule="auto"/>
+        <w:jc w:val="both"/>
+        <w:rPr>
+          <w:sz w:val="24"/>
+          <w:szCs w:val="24"/>
+        </w:rPr>
+      </w:pPr>
+      <w:r>
+        <w:rPr>
+          <w:sz w:val="24"/>
+          <w:szCs w:val="24"/>
+        </w:rPr>
+        <w:t>Successful connection of Windows Server 2019 and Fortinet firewall.</w:t>
+      </w:r>
+    </w:p>
+    <w:p>
+      <w:pPr>
+        <w:spacing w:line="480" w:lineRule="auto"/>
+      </w:pPr>
+    </w:p>
+    <w:p>
+      <w:pPr>
+        <w:pStyle w:val="Heading1"/>
+        <w:spacing w:line="480" w:lineRule="auto"/>
+      </w:pPr>
+      <w:r>
+        <w:t>Adding Policies/Rules in Fortinet Firewall</w:t>
+      </w:r>
+      <w:r>
+        <w:t xml:space="preserve"> (8:26 in VIDEO)</w:t>
+      </w:r>
+    </w:p>
+    <w:p/>
+    <w:p/>
+    <w:p>
+      <w:pPr>
+        <w:spacing w:line="480" w:lineRule="auto"/>
+      </w:pPr>
+    </w:p>
+    <w:p>
+      <w:pPr>
+        <w:pStyle w:val="Heading1"/>
+        <w:spacing w:line="480" w:lineRule="auto"/>
         <w:jc w:val="both"/>
       </w:pPr>
       <w:bookmarkStart w:id="13" w:name="_Toc216215203"/>
       <w:r>
+        <w:lastRenderedPageBreak/>
         <w:t>Question and Answer</w:t>
       </w:r>
       <w:bookmarkEnd w:id="13"/>
@@ -7289,121 +7891,107 @@
           <w:sz w:val="24"/>
           <w:szCs w:val="24"/>
         </w:rPr>
-        <w:t xml:space="preserve">Network perimeter defense refers to security measures that protect an organization’s internal network from external threats by controlling traffic at the network boundary. </w:t>
-      </w:r>
-      <w:r>
-        <w:rPr>
-          <w:sz w:val="24"/>
-          <w:szCs w:val="24"/>
-        </w:rPr>
+        <w:t>Network perimeter defense refers to security measures that protect an organization’s internal network from external threats by controlling traffic at the network boundary. Traditionally, this involved firewalls, intrusion detection/prevention systems (IDS/IPS), and VPNs which monitor and control traffic entering or leaving the network.</w:t>
+      </w:r>
+    </w:p>
+    <w:p>
+      <w:pPr>
+        <w:spacing w:line="480" w:lineRule="auto"/>
+        <w:jc w:val="both"/>
+        <w:rPr>
+          <w:sz w:val="24"/>
+          <w:szCs w:val="24"/>
+        </w:rPr>
+      </w:pPr>
+      <w:r>
+        <w:rPr>
+          <w:sz w:val="24"/>
+          <w:szCs w:val="24"/>
+        </w:rPr>
+        <w:tab/>
+      </w:r>
+      <w:r>
+        <w:rPr>
+          <w:sz w:val="24"/>
+          <w:szCs w:val="24"/>
+        </w:rPr>
+        <w:t xml:space="preserve"> The traditional network perimeter, once a clearly defined boundary protected by firewalls, has dissolved due to cloud adoption, remote work, and mobile devices. It has been replaced by a dynamic, identity-centric approach that operates on the principle of "never trust, always verify," known as the Zero Trust security model. </w:t>
+      </w:r>
+      <w:r>
+        <w:rPr>
+          <w:sz w:val="24"/>
+          <w:szCs w:val="24"/>
+        </w:rPr>
+        <w:t>Unlike traditional security models that assume everything inside the perimeter is safe, ZTA treats every user, device, and application as untrusted by default</w:t>
+      </w:r>
+      <w:r>
+        <w:rPr>
+          <w:sz w:val="24"/>
+          <w:szCs w:val="24"/>
+        </w:rPr>
+        <w:t xml:space="preserve">, </w:t>
+      </w:r>
+      <w:r>
+        <w:rPr>
+          <w:sz w:val="24"/>
+          <w:szCs w:val="24"/>
+        </w:rPr>
+        <w:t>whether inside or outside the network.</w:t>
+      </w:r>
+    </w:p>
+    <w:p>
+      <w:pPr>
+        <w:spacing w:line="480" w:lineRule="auto"/>
+        <w:jc w:val="both"/>
+        <w:rPr>
+          <w:sz w:val="24"/>
+          <w:szCs w:val="24"/>
+        </w:rPr>
+      </w:pPr>
+    </w:p>
+    <w:p>
+      <w:pPr>
+        <w:spacing w:line="480" w:lineRule="auto"/>
+        <w:jc w:val="both"/>
+      </w:pPr>
+    </w:p>
+    <w:p>
+      <w:pPr>
+        <w:pStyle w:val="Heading2"/>
+        <w:spacing w:line="480" w:lineRule="auto"/>
+        <w:jc w:val="both"/>
+      </w:pPr>
+      <w:bookmarkStart w:id="15" w:name="_Toc216215205"/>
+      <w:r>
         <w:lastRenderedPageBreak/>
-        <w:t>Traditionally, this involved firewalls, intrusion detection/prevention systems (IDS/IPS), and VPNs which monitor and control traffic entering or leaving the network.</w:t>
-      </w:r>
-    </w:p>
-    <w:p>
-      <w:pPr>
-        <w:spacing w:line="480" w:lineRule="auto"/>
-        <w:jc w:val="both"/>
-        <w:rPr>
-          <w:sz w:val="24"/>
-          <w:szCs w:val="24"/>
-        </w:rPr>
-      </w:pPr>
-      <w:r>
-        <w:rPr>
-          <w:sz w:val="24"/>
-          <w:szCs w:val="24"/>
-        </w:rPr>
+        <w:t>4.2</w:t>
+      </w:r>
+      <w:r>
         <w:tab/>
       </w:r>
       <w:r>
-        <w:rPr>
-          <w:sz w:val="24"/>
-          <w:szCs w:val="24"/>
-        </w:rPr>
-        <w:t xml:space="preserve"> The traditional network perimeter, once a clearly defined boundary protected by firewalls, has dissolved due to cloud adoption, remote work, and mobile devices. It has been replaced by a dynamic, identity-centric approach that operates on the principle of "never trust, always verify," known as the Zero Trust security model. </w:t>
-      </w:r>
-      <w:r>
-        <w:rPr>
-          <w:sz w:val="24"/>
-          <w:szCs w:val="24"/>
-        </w:rPr>
-        <w:t>Unlike traditional security models that assume everything inside the perimeter is safe, ZTA treats every user, device, and application as untrusted by default</w:t>
-      </w:r>
-      <w:r>
-        <w:rPr>
-          <w:sz w:val="24"/>
-          <w:szCs w:val="24"/>
-        </w:rPr>
-        <w:t xml:space="preserve">, </w:t>
-      </w:r>
-      <w:r>
-        <w:rPr>
-          <w:sz w:val="24"/>
-          <w:szCs w:val="24"/>
-        </w:rPr>
-        <w:t>whether inside or outside the network.</w:t>
-      </w:r>
-    </w:p>
-    <w:p>
-      <w:pPr>
-        <w:spacing w:line="480" w:lineRule="auto"/>
-        <w:jc w:val="both"/>
-        <w:rPr>
-          <w:sz w:val="24"/>
-          <w:szCs w:val="24"/>
-        </w:rPr>
-      </w:pPr>
-    </w:p>
-    <w:p>
-      <w:pPr>
-        <w:spacing w:line="480" w:lineRule="auto"/>
-        <w:jc w:val="both"/>
-      </w:pPr>
-    </w:p>
-    <w:p>
-      <w:pPr>
-        <w:pStyle w:val="Heading2"/>
-        <w:spacing w:line="480" w:lineRule="auto"/>
-        <w:jc w:val="both"/>
-      </w:pPr>
-      <w:bookmarkStart w:id="15" w:name="_Toc216215205"/>
-      <w:r>
-        <w:t>4.2</w:t>
-      </w:r>
+        <w:t>Compare the capabilities of a Next-Generation Firewall (NGFW) with those of a traditional Layer 3/4 firewall. Highlight features such as application awareness, intrusion prevention, SSL inspection, and user-based policies.</w:t>
+      </w:r>
+      <w:bookmarkEnd w:id="15"/>
+    </w:p>
+    <w:p>
+      <w:pPr>
+        <w:spacing w:line="480" w:lineRule="auto"/>
+        <w:jc w:val="both"/>
+        <w:rPr>
+          <w:sz w:val="24"/>
+          <w:szCs w:val="24"/>
+        </w:rPr>
+      </w:pPr>
       <w:r>
         <w:tab/>
       </w:r>
       <w:r>
-        <w:t>Compare the capabilities of a Next-Generation Firewall (NGFW) with those of a traditional Layer 3/4 firewall. Highlight features such as application awareness, intrusion prevention, SSL inspection, and user-based policies.</w:t>
-      </w:r>
-      <w:bookmarkEnd w:id="15"/>
-    </w:p>
-    <w:p>
-      <w:pPr>
-        <w:spacing w:line="480" w:lineRule="auto"/>
-        <w:jc w:val="both"/>
-        <w:rPr>
-          <w:sz w:val="24"/>
-          <w:szCs w:val="24"/>
-        </w:rPr>
-      </w:pPr>
-      <w:r>
-        <w:tab/>
-      </w:r>
-      <w:r>
-        <w:rPr>
-          <w:sz w:val="24"/>
-          <w:szCs w:val="24"/>
-        </w:rPr>
-        <w:t>A</w:t>
-      </w:r>
-      <w:r>
-        <w:rPr>
-          <w:sz w:val="24"/>
-          <w:szCs w:val="24"/>
-        </w:rPr>
-        <w:t xml:space="preserve"> Next-Generation Firewall (NGFW) extends security to the application layer (Layer 7) through deep packet inspection and application awareness, allowing organizations to identify and control applications regardless of port or protocol. NGFWs integrate intrusion prevention systems (IPS) for real-time threat detection, support SSL/TLS decryption and inspection to uncover hidden </w:t>
+        <w:rPr>
+          <w:sz w:val="24"/>
+          <w:szCs w:val="24"/>
+        </w:rPr>
+        <w:t xml:space="preserve">A Next-Generation Firewall (NGFW) extends security to the application layer (Layer 7) through deep packet inspection and application awareness, allowing organizations to identify and control applications regardless of port or protocol. NGFWs integrate intrusion prevention systems (IPS) for real-time threat detection, support SSL/TLS decryption and inspection to uncover hidden </w:t>
       </w:r>
       <w:r>
         <w:rPr>
@@ -7417,15 +8005,7 @@
           <w:sz w:val="24"/>
           <w:szCs w:val="24"/>
         </w:rPr>
-        <w:t xml:space="preserve"> enable user-based policies by linking rules to user identities or groups rather than just IP addresses. Additionally, NGFWs leverage real-time threat intelligence for </w:t>
-      </w:r>
-      <w:r>
-        <w:rPr>
-          <w:sz w:val="24"/>
-          <w:szCs w:val="24"/>
-        </w:rPr>
-        <w:lastRenderedPageBreak/>
-        <w:t>proactive defense against modern attacks like malware and ransomware, making them significantly more effective in today’s dynamic network environments.</w:t>
+        <w:t xml:space="preserve"> enable user-based policies by linking rules to user identities or groups rather than just IP addresses. Additionally, NGFWs leverage real-time threat intelligence for proactive defense against modern attacks like malware and ransomware, making them significantly more effective in today’s dynamic network environments.</w:t>
       </w:r>
     </w:p>
     <w:p>
@@ -7467,6 +8047,7 @@
         <w:rPr>
           <w:lang w:val="en-US"/>
         </w:rPr>
+        <w:lastRenderedPageBreak/>
         <w:t>4.3</w:t>
       </w:r>
       <w:r>
@@ -7536,69 +8117,68 @@
           <w:szCs w:val="24"/>
           <w:lang w:val="en-US"/>
         </w:rPr>
-        <w:t xml:space="preserve">reliance on third-party intelligence that disrupt legitimate traffic, create dependency on external providers, and raise concerns about data </w:t>
-      </w:r>
-      <w:r>
-        <w:rPr>
-          <w:sz w:val="24"/>
-          <w:szCs w:val="24"/>
+        <w:t>reliance on third-party intelligence that disrupt legitimate traffic, create dependency on external providers, and raise concerns about data integrity and trustworthiness of the feed. Misconfigured integrations or outdated feeds may also lead to gaps in protection or unintended blocking of critical services.</w:t>
+      </w:r>
+    </w:p>
+    <w:p>
+      <w:pPr>
+        <w:pStyle w:val="Heading2"/>
+        <w:spacing w:line="480" w:lineRule="auto"/>
+        <w:jc w:val="both"/>
+        <w:rPr>
           <w:lang w:val="en-US"/>
         </w:rPr>
+      </w:pPr>
+      <w:bookmarkStart w:id="17" w:name="_Toc216215207"/>
+      <w:r>
+        <w:rPr>
+          <w:lang w:val="en-US"/>
+        </w:rPr>
+        <w:t>4.4</w:t>
+      </w:r>
+      <w:r>
+        <w:rPr>
+          <w:lang w:val="en-US"/>
+        </w:rPr>
+        <w:tab/>
+      </w:r>
+      <w:r>
+        <w:rPr>
+          <w:lang w:val="en-US"/>
+        </w:rPr>
+        <w:t>How can NGFW policies support a Zero Trust security model? Explain how concepts such as micro-segmentation, least privilege, and continuous verification can be applied at the perimeter level.</w:t>
+      </w:r>
+      <w:bookmarkEnd w:id="17"/>
+    </w:p>
+    <w:p>
+      <w:pPr>
+        <w:spacing w:line="480" w:lineRule="auto"/>
+        <w:jc w:val="both"/>
+        <w:rPr>
+          <w:sz w:val="24"/>
+          <w:szCs w:val="24"/>
+        </w:rPr>
+      </w:pPr>
+      <w:r>
+        <w:rPr>
+          <w:lang w:val="en-US"/>
+        </w:rPr>
+        <w:tab/>
+      </w:r>
+      <w:r>
+        <w:rPr>
+          <w:sz w:val="24"/>
+          <w:szCs w:val="24"/>
+        </w:rPr>
+        <w:t xml:space="preserve">Next-Generation Firewall (NGFW) policies can significantly support a Zero Trust security model by enforcing granular controls at the network perimeter. Zero Trust operates on the </w:t>
+      </w:r>
+      <w:r>
+        <w:rPr>
+          <w:sz w:val="24"/>
+          <w:szCs w:val="24"/>
+        </w:rPr>
         <w:lastRenderedPageBreak/>
-        <w:t>integrity and trustworthiness of the feed. Misconfigured integrations or outdated feeds may also lead to gaps in protection or unintended blocking of critical services.</w:t>
-      </w:r>
-    </w:p>
-    <w:p>
-      <w:pPr>
-        <w:pStyle w:val="Heading2"/>
-        <w:spacing w:line="480" w:lineRule="auto"/>
-        <w:jc w:val="both"/>
-        <w:rPr>
-          <w:lang w:val="en-US"/>
-        </w:rPr>
-      </w:pPr>
-      <w:bookmarkStart w:id="17" w:name="_Toc216215207"/>
-      <w:r>
-        <w:rPr>
-          <w:lang w:val="en-US"/>
-        </w:rPr>
-        <w:t>4.4</w:t>
-      </w:r>
-      <w:r>
-        <w:rPr>
-          <w:lang w:val="en-US"/>
-        </w:rPr>
-        <w:tab/>
-      </w:r>
-      <w:r>
-        <w:rPr>
-          <w:lang w:val="en-US"/>
-        </w:rPr>
-        <w:t>How can NGFW policies support a Zero Trust security model? Explain how concepts such as micro-segmentation, least privilege, and continuous verification can be applied at the perimeter level.</w:t>
-      </w:r>
-      <w:bookmarkEnd w:id="17"/>
-    </w:p>
-    <w:p>
-      <w:pPr>
-        <w:spacing w:line="480" w:lineRule="auto"/>
-        <w:jc w:val="both"/>
-        <w:rPr>
-          <w:sz w:val="24"/>
-          <w:szCs w:val="24"/>
-        </w:rPr>
-      </w:pPr>
-      <w:r>
-        <w:rPr>
-          <w:lang w:val="en-US"/>
-        </w:rPr>
-        <w:tab/>
-      </w:r>
-      <w:r>
-        <w:rPr>
-          <w:sz w:val="24"/>
-          <w:szCs w:val="24"/>
-        </w:rPr>
-        <w:t xml:space="preserve">Next-Generation Firewall (NGFW) policies can significantly support a Zero Trust security model by enforcing granular controls at the network perimeter. Zero Trust operates on the principle of “never trust, always verify,” requiring continuous authentication and authorization for every user, device, and application. NGFWs enable this by applying identity-based policies, integrating with authentication systems, and inspecting traffic at the application layer. They support </w:t>
+        <w:t xml:space="preserve">principle of “never trust, always verify,” requiring continuous authentication and authorization for every user, device, and application. NGFWs enable this by applying identity-based policies, integrating with authentication systems, and inspecting traffic at the application layer. They support </w:t>
       </w:r>
       <w:r>
         <w:rPr>
@@ -7678,7 +8258,7 @@
           <w:lang w:val="en-US"/>
         </w:rPr>
         <w:sectPr>
-          <w:footerReference w:type="default" r:id="rId35"/>
+          <w:footerReference w:type="default" r:id="rId36"/>
           <w:pgSz w:w="12240" w:h="15840"/>
           <w:pgMar w:top="1440" w:right="1440" w:bottom="1440" w:left="1440" w:header="708" w:footer="708" w:gutter="0"/>
           <w:pgNumType w:start="1"/>
@@ -7947,7 +8527,7 @@
       </w:pPr>
     </w:p>
     <w:sectPr>
-      <w:footerReference w:type="default" r:id="rId36"/>
+      <w:footerReference w:type="default" r:id="rId37"/>
       <w:pgSz w:w="12240" w:h="15840"/>
       <w:pgMar w:top="1440" w:right="1440" w:bottom="1440" w:left="1440" w:header="708" w:footer="708" w:gutter="0"/>
       <w:pgNumType w:start="1"/>
@@ -8418,6 +8998,184 @@
     </w:lvl>
   </w:abstractNum>
   <w:abstractNum w:abstractNumId="4" w15:restartNumberingAfterBreak="0">
+    <w:nsid w:val="1A4C0FDA"/>
+    <w:multiLevelType w:val="hybridMultilevel"/>
+    <w:tmpl w:val="0E16A76A"/>
+    <w:lvl w:ilvl="0" w:tplc="1009000F">
+      <w:start w:val="1"/>
+      <w:numFmt w:val="decimal"/>
+      <w:lvlText w:val="%1."/>
+      <w:lvlJc w:val="left"/>
+      <w:pPr>
+        <w:ind w:left="720" w:hanging="360"/>
+      </w:pPr>
+      <w:rPr>
+        <w:rFonts w:hint="default"/>
+      </w:rPr>
+    </w:lvl>
+    <w:lvl w:ilvl="1" w:tplc="10090019" w:tentative="1">
+      <w:start w:val="1"/>
+      <w:numFmt w:val="lowerLetter"/>
+      <w:lvlText w:val="%2."/>
+      <w:lvlJc w:val="left"/>
+      <w:pPr>
+        <w:ind w:left="1440" w:hanging="360"/>
+      </w:pPr>
+    </w:lvl>
+    <w:lvl w:ilvl="2" w:tplc="1009001B" w:tentative="1">
+      <w:start w:val="1"/>
+      <w:numFmt w:val="lowerRoman"/>
+      <w:lvlText w:val="%3."/>
+      <w:lvlJc w:val="right"/>
+      <w:pPr>
+        <w:ind w:left="2160" w:hanging="180"/>
+      </w:pPr>
+    </w:lvl>
+    <w:lvl w:ilvl="3" w:tplc="1009000F" w:tentative="1">
+      <w:start w:val="1"/>
+      <w:numFmt w:val="decimal"/>
+      <w:lvlText w:val="%4."/>
+      <w:lvlJc w:val="left"/>
+      <w:pPr>
+        <w:ind w:left="2880" w:hanging="360"/>
+      </w:pPr>
+    </w:lvl>
+    <w:lvl w:ilvl="4" w:tplc="10090019" w:tentative="1">
+      <w:start w:val="1"/>
+      <w:numFmt w:val="lowerLetter"/>
+      <w:lvlText w:val="%5."/>
+      <w:lvlJc w:val="left"/>
+      <w:pPr>
+        <w:ind w:left="3600" w:hanging="360"/>
+      </w:pPr>
+    </w:lvl>
+    <w:lvl w:ilvl="5" w:tplc="1009001B" w:tentative="1">
+      <w:start w:val="1"/>
+      <w:numFmt w:val="lowerRoman"/>
+      <w:lvlText w:val="%6."/>
+      <w:lvlJc w:val="right"/>
+      <w:pPr>
+        <w:ind w:left="4320" w:hanging="180"/>
+      </w:pPr>
+    </w:lvl>
+    <w:lvl w:ilvl="6" w:tplc="1009000F" w:tentative="1">
+      <w:start w:val="1"/>
+      <w:numFmt w:val="decimal"/>
+      <w:lvlText w:val="%7."/>
+      <w:lvlJc w:val="left"/>
+      <w:pPr>
+        <w:ind w:left="5040" w:hanging="360"/>
+      </w:pPr>
+    </w:lvl>
+    <w:lvl w:ilvl="7" w:tplc="10090019" w:tentative="1">
+      <w:start w:val="1"/>
+      <w:numFmt w:val="lowerLetter"/>
+      <w:lvlText w:val="%8."/>
+      <w:lvlJc w:val="left"/>
+      <w:pPr>
+        <w:ind w:left="5760" w:hanging="360"/>
+      </w:pPr>
+    </w:lvl>
+    <w:lvl w:ilvl="8" w:tplc="1009001B" w:tentative="1">
+      <w:start w:val="1"/>
+      <w:numFmt w:val="lowerRoman"/>
+      <w:lvlText w:val="%9."/>
+      <w:lvlJc w:val="right"/>
+      <w:pPr>
+        <w:ind w:left="6480" w:hanging="180"/>
+      </w:pPr>
+    </w:lvl>
+  </w:abstractNum>
+  <w:abstractNum w:abstractNumId="5" w15:restartNumberingAfterBreak="0">
+    <w:nsid w:val="1D561A59"/>
+    <w:multiLevelType w:val="hybridMultilevel"/>
+    <w:tmpl w:val="A53C5F28"/>
+    <w:lvl w:ilvl="0" w:tplc="A8789CCC">
+      <w:start w:val="1"/>
+      <w:numFmt w:val="decimal"/>
+      <w:lvlText w:val="%1."/>
+      <w:lvlJc w:val="left"/>
+      <w:pPr>
+        <w:ind w:left="1080" w:hanging="360"/>
+      </w:pPr>
+      <w:rPr>
+        <w:rFonts w:hint="default"/>
+      </w:rPr>
+    </w:lvl>
+    <w:lvl w:ilvl="1" w:tplc="10090019" w:tentative="1">
+      <w:start w:val="1"/>
+      <w:numFmt w:val="lowerLetter"/>
+      <w:lvlText w:val="%2."/>
+      <w:lvlJc w:val="left"/>
+      <w:pPr>
+        <w:ind w:left="1800" w:hanging="360"/>
+      </w:pPr>
+    </w:lvl>
+    <w:lvl w:ilvl="2" w:tplc="1009001B" w:tentative="1">
+      <w:start w:val="1"/>
+      <w:numFmt w:val="lowerRoman"/>
+      <w:lvlText w:val="%3."/>
+      <w:lvlJc w:val="right"/>
+      <w:pPr>
+        <w:ind w:left="2520" w:hanging="180"/>
+      </w:pPr>
+    </w:lvl>
+    <w:lvl w:ilvl="3" w:tplc="1009000F" w:tentative="1">
+      <w:start w:val="1"/>
+      <w:numFmt w:val="decimal"/>
+      <w:lvlText w:val="%4."/>
+      <w:lvlJc w:val="left"/>
+      <w:pPr>
+        <w:ind w:left="3240" w:hanging="360"/>
+      </w:pPr>
+    </w:lvl>
+    <w:lvl w:ilvl="4" w:tplc="10090019" w:tentative="1">
+      <w:start w:val="1"/>
+      <w:numFmt w:val="lowerLetter"/>
+      <w:lvlText w:val="%5."/>
+      <w:lvlJc w:val="left"/>
+      <w:pPr>
+        <w:ind w:left="3960" w:hanging="360"/>
+      </w:pPr>
+    </w:lvl>
+    <w:lvl w:ilvl="5" w:tplc="1009001B" w:tentative="1">
+      <w:start w:val="1"/>
+      <w:numFmt w:val="lowerRoman"/>
+      <w:lvlText w:val="%6."/>
+      <w:lvlJc w:val="right"/>
+      <w:pPr>
+        <w:ind w:left="4680" w:hanging="180"/>
+      </w:pPr>
+    </w:lvl>
+    <w:lvl w:ilvl="6" w:tplc="1009000F" w:tentative="1">
+      <w:start w:val="1"/>
+      <w:numFmt w:val="decimal"/>
+      <w:lvlText w:val="%7."/>
+      <w:lvlJc w:val="left"/>
+      <w:pPr>
+        <w:ind w:left="5400" w:hanging="360"/>
+      </w:pPr>
+    </w:lvl>
+    <w:lvl w:ilvl="7" w:tplc="10090019" w:tentative="1">
+      <w:start w:val="1"/>
+      <w:numFmt w:val="lowerLetter"/>
+      <w:lvlText w:val="%8."/>
+      <w:lvlJc w:val="left"/>
+      <w:pPr>
+        <w:ind w:left="6120" w:hanging="360"/>
+      </w:pPr>
+    </w:lvl>
+    <w:lvl w:ilvl="8" w:tplc="1009001B" w:tentative="1">
+      <w:start w:val="1"/>
+      <w:numFmt w:val="lowerRoman"/>
+      <w:lvlText w:val="%9."/>
+      <w:lvlJc w:val="right"/>
+      <w:pPr>
+        <w:ind w:left="6840" w:hanging="180"/>
+      </w:pPr>
+    </w:lvl>
+  </w:abstractNum>
+  <w:abstractNum w:abstractNumId="6" w15:restartNumberingAfterBreak="0">
     <w:nsid w:val="28086349"/>
     <w:multiLevelType w:val="hybridMultilevel"/>
     <w:tmpl w:val="585E75B2"/>
@@ -8530,7 +9288,7 @@
       </w:rPr>
     </w:lvl>
   </w:abstractNum>
-  <w:abstractNum w:abstractNumId="5" w15:restartNumberingAfterBreak="0">
+  <w:abstractNum w:abstractNumId="7" w15:restartNumberingAfterBreak="0">
     <w:nsid w:val="2A314E55"/>
     <w:multiLevelType w:val="hybridMultilevel"/>
     <w:tmpl w:val="8F6A619A"/>
@@ -8643,7 +9401,7 @@
       </w:rPr>
     </w:lvl>
   </w:abstractNum>
-  <w:abstractNum w:abstractNumId="6" w15:restartNumberingAfterBreak="0">
+  <w:abstractNum w:abstractNumId="8" w15:restartNumberingAfterBreak="0">
     <w:nsid w:val="355D5E8F"/>
     <w:multiLevelType w:val="hybridMultilevel"/>
     <w:tmpl w:val="42B44A72"/>
@@ -8732,7 +9490,7 @@
       </w:pPr>
     </w:lvl>
   </w:abstractNum>
-  <w:abstractNum w:abstractNumId="7" w15:restartNumberingAfterBreak="0">
+  <w:abstractNum w:abstractNumId="9" w15:restartNumberingAfterBreak="0">
     <w:nsid w:val="3A37112D"/>
     <w:multiLevelType w:val="hybridMultilevel"/>
     <w:tmpl w:val="234C9E60"/>
@@ -8845,7 +9603,7 @@
       </w:rPr>
     </w:lvl>
   </w:abstractNum>
-  <w:abstractNum w:abstractNumId="8" w15:restartNumberingAfterBreak="0">
+  <w:abstractNum w:abstractNumId="10" w15:restartNumberingAfterBreak="0">
     <w:nsid w:val="4EF717A3"/>
     <w:multiLevelType w:val="hybridMultilevel"/>
     <w:tmpl w:val="E71CD0CE"/>
@@ -8958,7 +9716,7 @@
       </w:rPr>
     </w:lvl>
   </w:abstractNum>
-  <w:abstractNum w:abstractNumId="9" w15:restartNumberingAfterBreak="0">
+  <w:abstractNum w:abstractNumId="11" w15:restartNumberingAfterBreak="0">
     <w:nsid w:val="5BE06FBD"/>
     <w:multiLevelType w:val="hybridMultilevel"/>
     <w:tmpl w:val="F08E20A6"/>
@@ -9047,7 +9805,7 @@
       </w:pPr>
     </w:lvl>
   </w:abstractNum>
-  <w:abstractNum w:abstractNumId="10" w15:restartNumberingAfterBreak="0">
+  <w:abstractNum w:abstractNumId="12" w15:restartNumberingAfterBreak="0">
     <w:nsid w:val="63C84D90"/>
     <w:multiLevelType w:val="hybridMultilevel"/>
     <w:tmpl w:val="3A74D04A"/>
@@ -9137,13 +9895,13 @@
     </w:lvl>
   </w:abstractNum>
   <w:num w:numId="1" w16cid:durableId="716469003">
-    <w:abstractNumId w:val="8"/>
+    <w:abstractNumId w:val="10"/>
   </w:num>
   <w:num w:numId="2" w16cid:durableId="864170287">
     <w:abstractNumId w:val="3"/>
   </w:num>
   <w:num w:numId="3" w16cid:durableId="1516550">
-    <w:abstractNumId w:val="6"/>
+    <w:abstractNumId w:val="8"/>
   </w:num>
   <w:num w:numId="4" w16cid:durableId="1512333984">
     <w:abstractNumId w:val="1"/>
@@ -9152,22 +9910,28 @@
     <w:abstractNumId w:val="0"/>
   </w:num>
   <w:num w:numId="6" w16cid:durableId="1448504147">
-    <w:abstractNumId w:val="4"/>
+    <w:abstractNumId w:val="6"/>
   </w:num>
   <w:num w:numId="7" w16cid:durableId="784349632">
-    <w:abstractNumId w:val="7"/>
+    <w:abstractNumId w:val="9"/>
   </w:num>
   <w:num w:numId="8" w16cid:durableId="159470771">
-    <w:abstractNumId w:val="5"/>
+    <w:abstractNumId w:val="7"/>
   </w:num>
   <w:num w:numId="9" w16cid:durableId="1320385406">
     <w:abstractNumId w:val="2"/>
   </w:num>
   <w:num w:numId="10" w16cid:durableId="1580014559">
-    <w:abstractNumId w:val="9"/>
+    <w:abstractNumId w:val="11"/>
   </w:num>
   <w:num w:numId="11" w16cid:durableId="1813018719">
-    <w:abstractNumId w:val="10"/>
+    <w:abstractNumId w:val="12"/>
+  </w:num>
+  <w:num w:numId="12" w16cid:durableId="1810828061">
+    <w:abstractNumId w:val="4"/>
+  </w:num>
+  <w:num w:numId="13" w16cid:durableId="118839340">
+    <w:abstractNumId w:val="5"/>
   </w:num>
 </w:numbering>
 </file>
@@ -9772,6 +10536,7 @@
   <w:style w:type="character" w:default="1" w:styleId="DefaultParagraphFont">
     <w:name w:val="Default Paragraph Font"/>
     <w:uiPriority w:val="1"/>
+    <w:semiHidden/>
     <w:unhideWhenUsed/>
   </w:style>
   <w:style w:type="table" w:default="1" w:styleId="TableNormal">

</xml_diff>